<commit_message>
added student numbers and report topic
</commit_message>
<xml_diff>
--- a/Main Report/CS4182 Project 2020.docx
+++ b/Main Report/CS4182 Project 2020.docx
@@ -4,8 +4,79 @@
   <w:body>
     <w:p>
       <w:pPr>
+        <w:pStyle w:val="Heading1"/>
         <w:rPr/>
       </w:pPr>
+      <w:bookmarkStart w:colFirst="0" w:colLast="0" w:name="_nyw7854kl1cx" w:id="0"/>
+      <w:bookmarkEnd w:id="0"/>
+      <w:r>
+        <w:rPr>
+          <w:rtl w:val="0"/>
+        </w:rPr>
+        <w:t xml:space="preserve">Cryptography Assignment - CS4182</w:t>
+      </w:r>
+    </w:p>
+    <w:p>
+      <w:pPr>
+        <w:rPr/>
+      </w:pPr>
+      <w:r>
+        <w:rPr>
+          <w:rtl w:val="0"/>
+        </w:rPr>
+      </w:r>
+    </w:p>
+    <w:p>
+      <w:pPr>
+        <w:rPr/>
+      </w:pPr>
+      <w:r>
+        <w:rPr>
+          <w:rtl w:val="0"/>
+        </w:rPr>
+        <w:t xml:space="preserve">Benjamin Setterfield  </w:t>
+        <w:tab/>
+        <w:t xml:space="preserve">19247125</w:t>
+      </w:r>
+    </w:p>
+    <w:p>
+      <w:pPr>
+        <w:rPr/>
+      </w:pPr>
+      <w:r>
+        <w:rPr>
+          <w:rtl w:val="0"/>
+        </w:rPr>
+        <w:t xml:space="preserve">Ian Rowland           </w:t>
+        <w:tab/>
+        <w:t xml:space="preserve">19190589</w:t>
+      </w:r>
+    </w:p>
+    <w:p>
+      <w:pPr>
+        <w:rPr/>
+      </w:pPr>
+      <w:r>
+        <w:rPr>
+          <w:rtl w:val="0"/>
+        </w:rPr>
+        <w:t xml:space="preserve">Ruadhrí Ryan         </w:t>
+        <w:tab/>
+        <w:t xml:space="preserve">14196115</w:t>
+      </w:r>
+    </w:p>
+    <w:p>
+      <w:pPr>
+        <w:rPr/>
+      </w:pPr>
+      <w:r>
+        <w:rPr>
+          <w:rtl w:val="0"/>
+        </w:rPr>
+        <w:t xml:space="preserve">Tom Carey             </w:t>
+        <w:tab/>
+        <w:t xml:space="preserve">19192363</w:t>
+      </w:r>
       <w:r>
         <w:rPr>
           <w:rtl w:val="0"/>

</xml_diff>